<commit_message>
added spider flow to log file
</commit_message>
<xml_diff>
--- a/git-commit.docx
+++ b/git-commit.docx
@@ -1,30 +1,54 @@
 
 <file path=word/document.xml><?xml version="1.0" encoding="utf-8"?>
-<w:document xmlns:mc="http://schemas.openxmlformats.org/markup-compatibility/2006" xmlns:o="urn:schemas-microsoft-com:office:office" xmlns:r="http://schemas.openxmlformats.org/officeDocument/2006/relationships" xmlns:m="http://schemas.openxmlformats.org/officeDocument/2006/math" xmlns:v="urn:schemas-microsoft-com:vml" xmlns:wp="http://schemas.openxmlformats.org/drawingml/2006/wordprocessingDrawing" xmlns:w10="urn:schemas-microsoft-com:office:word" xmlns:w="http://schemas.openxmlformats.org/wordprocessingml/2006/main" xmlns:wne="http://schemas.microsoft.com/office/word/2006/wordml" xmlns:sl="http://schemas.openxmlformats.org/schemaLibrary/2006/main" xmlns:a="http://schemas.openxmlformats.org/drawingml/2006/main" xmlns:pic="http://schemas.openxmlformats.org/drawingml/2006/picture" xmlns:c="http://schemas.openxmlformats.org/drawingml/2006/chart" xmlns:lc="http://schemas.openxmlformats.org/drawingml/2006/lockedCanvas" xmlns:dgm="http://schemas.openxmlformats.org/drawingml/2006/diagram" xmlns:wps="http://schemas.microsoft.com/office/word/2010/wordprocessingShape" xmlns:wpg="http://schemas.microsoft.com/office/word/2010/wordprocessingGroup" xmlns:w14="http://schemas.microsoft.com/office/word/2010/wordml" xmlns:w15="http://schemas.microsoft.com/office/word/2012/wordml">
+<w:document xmlns:o="urn:schemas-microsoft-com:office:office" xmlns:r="http://schemas.openxmlformats.org/officeDocument/2006/relationships" xmlns:v="urn:schemas-microsoft-com:vml" xmlns:w="http://schemas.openxmlformats.org/wordprocessingml/2006/main" xmlns:w10="urn:schemas-microsoft-com:office:word" xmlns:wp="http://schemas.openxmlformats.org/drawingml/2006/wordprocessingDrawing" xmlns:wps="http://schemas.microsoft.com/office/word/2010/wordprocessingShape" xmlns:wpg="http://schemas.microsoft.com/office/word/2010/wordprocessingGroup" xmlns:mc="http://schemas.openxmlformats.org/markup-compatibility/2006" xmlns:wp14="http://schemas.microsoft.com/office/word/2010/wordprocessingDrawing" xmlns:w14="http://schemas.microsoft.com/office/word/2010/wordml" mc:Ignorable="w14 wp14">
   <w:body>
     <w:p>
       <w:pPr>
-        <w:rPr/>
-      </w:pPr>
-      <w:r>
-        <w:rPr>
-          <w:rtl w:val="0"/>
-        </w:rPr>
-      </w:r>
-    </w:p>
-    <w:p>
-      <w:pPr>
-        <w:rPr/>
-      </w:pPr>
-      <w:r>
-        <w:rPr>
-          <w:rtl w:val="0"/>
-        </w:rPr>
-        <w:t xml:space="preserve">Step: 1</w:t>
-      </w:r>
-    </w:p>
-    <w:p>
-      <w:pPr>
+        <w:pStyle w:val="Normal"/>
+        <w:rPr/>
+      </w:pPr>
+      <w:r>
+        <w:rPr/>
+      </w:r>
+    </w:p>
+    <w:p>
+      <w:pPr>
+        <w:pStyle w:val="Normal"/>
+        <w:rPr/>
+      </w:pPr>
+      <w:r>
+        <w:rPr/>
+        <w:t>Step: 1</w:t>
+      </w:r>
+    </w:p>
+    <w:p>
+      <w:pPr>
+        <w:pStyle w:val="Normal"/>
+        <w:numPr>
+          <w:ilvl w:val="0"/>
+          <w:numId w:val="1"/>
+        </w:numPr>
+        <w:ind w:left="720" w:hanging="360"/>
+        <w:rPr/>
+      </w:pPr>
+      <w:r>
+        <w:rPr/>
+        <w:t xml:space="preserve">Created new repo   </w:t>
+      </w:r>
+      <w:hyperlink r:id="rId2">
+        <w:r>
+          <w:rPr>
+            <w:rStyle w:val="InternetLink"/>
+            <w:color w:val="1155CC"/>
+            <w:u w:val="single"/>
+          </w:rPr>
+          <w:t>https://github.com/vaibhav1399/Spider_Task_1.git</w:t>
+        </w:r>
+      </w:hyperlink>
+    </w:p>
+    <w:p>
+      <w:pPr>
+        <w:pStyle w:val="Normal"/>
         <w:numPr>
           <w:ilvl w:val="0"/>
           <w:numId w:val="1"/>
@@ -35,29 +59,13 @@
         </w:rPr>
       </w:pPr>
       <w:r>
-        <w:rPr>
-          <w:rtl w:val="0"/>
-        </w:rPr>
-        <w:t xml:space="preserve">Created new repo   </w:t>
-      </w:r>
-      <w:hyperlink r:id="rId6">
-        <w:r>
-          <w:rPr>
-            <w:color w:val="1155cc"/>
-            <w:u w:val="single"/>
-            <w:rtl w:val="0"/>
-          </w:rPr>
-          <w:t xml:space="preserve">https://github.com/vaibhav1399/Spider_Task_1.git</w:t>
-        </w:r>
-      </w:hyperlink>
-      <w:r>
-        <w:rPr>
-          <w:rtl w:val="0"/>
-        </w:rPr>
-      </w:r>
-    </w:p>
-    <w:p>
-      <w:pPr>
+        <w:rPr/>
+        <w:t>Clone into Local machine</w:t>
+      </w:r>
+    </w:p>
+    <w:p>
+      <w:pPr>
+        <w:pStyle w:val="Normal"/>
         <w:numPr>
           <w:ilvl w:val="0"/>
           <w:numId w:val="1"/>
@@ -68,14 +76,13 @@
         </w:rPr>
       </w:pPr>
       <w:r>
-        <w:rPr>
-          <w:rtl w:val="0"/>
-        </w:rPr>
-        <w:t xml:space="preserve">Clone into Local machine</w:t>
-      </w:r>
-    </w:p>
-    <w:p>
-      <w:pPr>
+        <w:rPr/>
+        <w:t xml:space="preserve">Created main.txt file </w:t>
+      </w:r>
+    </w:p>
+    <w:p>
+      <w:pPr>
+        <w:pStyle w:val="Normal"/>
         <w:numPr>
           <w:ilvl w:val="0"/>
           <w:numId w:val="1"/>
@@ -86,14 +93,13 @@
         </w:rPr>
       </w:pPr>
       <w:r>
-        <w:rPr>
-          <w:rtl w:val="0"/>
-        </w:rPr>
-        <w:t xml:space="preserve">Created main.txt file </w:t>
-      </w:r>
-    </w:p>
-    <w:p>
-      <w:pPr>
+        <w:rPr/>
+        <w:t>Committed to main branch</w:t>
+      </w:r>
+    </w:p>
+    <w:p>
+      <w:pPr>
+        <w:pStyle w:val="Normal"/>
         <w:numPr>
           <w:ilvl w:val="0"/>
           <w:numId w:val="1"/>
@@ -104,14 +110,13 @@
         </w:rPr>
       </w:pPr>
       <w:r>
-        <w:rPr>
-          <w:rtl w:val="0"/>
-        </w:rPr>
-        <w:t xml:space="preserve">Committed to main branch</w:t>
-      </w:r>
-    </w:p>
-    <w:p>
-      <w:pPr>
+        <w:rPr/>
+        <w:t>Created new Develop branch</w:t>
+      </w:r>
+    </w:p>
+    <w:p>
+      <w:pPr>
+        <w:pStyle w:val="Normal"/>
         <w:numPr>
           <w:ilvl w:val="0"/>
           <w:numId w:val="1"/>
@@ -122,14 +127,13 @@
         </w:rPr>
       </w:pPr>
       <w:r>
-        <w:rPr>
-          <w:rtl w:val="0"/>
-        </w:rPr>
-        <w:t xml:space="preserve">Created new Develop branch</w:t>
-      </w:r>
-    </w:p>
-    <w:p>
-      <w:pPr>
+        <w:rPr/>
+        <w:t>Added develop.txt file</w:t>
+      </w:r>
+    </w:p>
+    <w:p>
+      <w:pPr>
+        <w:pStyle w:val="Normal"/>
         <w:numPr>
           <w:ilvl w:val="0"/>
           <w:numId w:val="1"/>
@@ -140,14 +144,13 @@
         </w:rPr>
       </w:pPr>
       <w:r>
-        <w:rPr>
-          <w:rtl w:val="0"/>
-        </w:rPr>
-        <w:t xml:space="preserve">Added develop.txt file</w:t>
-      </w:r>
-    </w:p>
-    <w:p>
-      <w:pPr>
+        <w:rPr/>
+        <w:t>Commit new changes to develop branch</w:t>
+      </w:r>
+    </w:p>
+    <w:p>
+      <w:pPr>
+        <w:pStyle w:val="Normal"/>
         <w:numPr>
           <w:ilvl w:val="0"/>
           <w:numId w:val="1"/>
@@ -158,91 +161,169 @@
         </w:rPr>
       </w:pPr>
       <w:r>
-        <w:rPr>
-          <w:rtl w:val="0"/>
-        </w:rPr>
-        <w:t xml:space="preserve">Commit new changes to develop branch</w:t>
-      </w:r>
-    </w:p>
-    <w:p>
-      <w:pPr>
+        <w:rPr/>
+        <w:t>Merge develop branch to main branch</w:t>
+      </w:r>
+    </w:p>
+    <w:p>
+      <w:pPr>
+        <w:pStyle w:val="Normal"/>
         <w:numPr>
           <w:ilvl w:val="0"/>
           <w:numId w:val="1"/>
         </w:numPr>
         <w:ind w:left="720" w:hanging="360"/>
-        <w:rPr>
-          <w:u w:val="none"/>
-        </w:rPr>
-      </w:pPr>
-      <w:r>
-        <w:rPr>
-          <w:rtl w:val="0"/>
-        </w:rPr>
-        <w:t xml:space="preserve">Merge develop branch to main branch</w:t>
-      </w:r>
-    </w:p>
-    <w:p>
-      <w:pPr>
+        <w:rPr/>
+      </w:pPr>
+      <w:r>
+        <w:rPr/>
+        <w:t>Created new file with All commit details and commit to git</w:t>
+      </w:r>
+    </w:p>
+    <w:p>
+      <w:pPr>
+        <w:pStyle w:val="Normal"/>
         <w:numPr>
           <w:ilvl w:val="0"/>
           <w:numId w:val="1"/>
         </w:numPr>
-        <w:ind w:left="720" w:hanging="360"/>
+        <w:rPr/>
+      </w:pPr>
+      <w:r>
         <w:rPr>
           <w:u w:val="none"/>
         </w:rPr>
+        <w:t>Created new banch spider</w:t>
+      </w:r>
+    </w:p>
+    <w:p>
+      <w:pPr>
+        <w:pStyle w:val="Normal"/>
+        <w:numPr>
+          <w:ilvl w:val="0"/>
+          <w:numId w:val="1"/>
+        </w:numPr>
+        <w:rPr/>
       </w:pPr>
       <w:r>
         <w:rPr>
-          <w:rtl w:val="0"/>
+          <w:u w:val="none"/>
         </w:rPr>
-        <w:t xml:space="preserve">Created new file with All commit details and commit to git</w:t>
-      </w:r>
-    </w:p>
-    <w:p>
-      <w:pPr>
-        <w:ind w:left="720" w:firstLine="0"/>
+        <w:t>Added new file spider.txt and commit to git</w:t>
+      </w:r>
+    </w:p>
+    <w:p>
+      <w:pPr>
+        <w:pStyle w:val="Normal"/>
+        <w:numPr>
+          <w:ilvl w:val="0"/>
+          <w:numId w:val="1"/>
+        </w:numPr>
         <w:rPr/>
       </w:pPr>
       <w:r>
         <w:rPr>
-          <w:rtl w:val="0"/>
+          <w:u w:val="none"/>
         </w:rPr>
-      </w:r>
-    </w:p>
-    <w:p>
-      <w:pPr>
+        <w:t xml:space="preserve">Added new file with name and commit </w:t>
+      </w:r>
+    </w:p>
+    <w:p>
+      <w:pPr>
+        <w:pStyle w:val="Normal"/>
+        <w:numPr>
+          <w:ilvl w:val="0"/>
+          <w:numId w:val="1"/>
+        </w:numPr>
+        <w:rPr/>
+      </w:pPr>
+      <w:r>
+        <w:rPr>
+          <w:u w:val="none"/>
+        </w:rPr>
+        <w:t>merge spider branch with main</w:t>
+      </w:r>
+    </w:p>
+    <w:p>
+      <w:pPr>
+        <w:pStyle w:val="Normal"/>
+        <w:numPr>
+          <w:ilvl w:val="0"/>
+          <w:numId w:val="1"/>
+        </w:numPr>
+        <w:rPr/>
+      </w:pPr>
+      <w:r>
+        <w:rPr>
+          <w:u w:val="none"/>
+        </w:rPr>
+        <w:t>delete spider branch</w:t>
+      </w:r>
+    </w:p>
+    <w:p>
+      <w:pPr>
+        <w:pStyle w:val="Normal"/>
+        <w:numPr>
+          <w:ilvl w:val="0"/>
+          <w:numId w:val="1"/>
+        </w:numPr>
+        <w:rPr/>
+      </w:pPr>
+      <w:r>
+        <w:rPr>
+          <w:u w:val="none"/>
+        </w:rPr>
+        <w:t>delete develop branch</w:t>
+      </w:r>
+    </w:p>
+    <w:p>
+      <w:pPr>
+        <w:pStyle w:val="Normal"/>
+        <w:ind w:left="720" w:hanging="0"/>
+        <w:rPr/>
+      </w:pPr>
+      <w:r>
+        <w:rPr/>
+      </w:r>
+    </w:p>
+    <w:p>
+      <w:pPr>
+        <w:pStyle w:val="Normal"/>
         <w:rPr/>
       </w:pPr>
       <w:r>
         <w:rPr/>
         <w:drawing>
-          <wp:inline distB="114300" distT="114300" distL="114300" distR="114300">
+          <wp:inline distT="0" distB="0" distL="0" distR="0">
             <wp:extent cx="5943600" cy="3340100"/>
-            <wp:effectExtent b="0" l="0" r="0" t="0"/>
-            <wp:docPr id="3" name="image2.png"/>
-            <a:graphic>
+            <wp:effectExtent l="0" t="0" r="0" b="0"/>
+            <wp:docPr id="1" name="image2.png" descr=""/>
+            <wp:cNvGraphicFramePr>
+              <a:graphicFrameLocks xmlns:a="http://schemas.openxmlformats.org/drawingml/2006/main" noChangeAspect="1"/>
+            </wp:cNvGraphicFramePr>
+            <a:graphic xmlns:a="http://schemas.openxmlformats.org/drawingml/2006/main">
               <a:graphicData uri="http://schemas.openxmlformats.org/drawingml/2006/picture">
-                <pic:pic>
+                <pic:pic xmlns:pic="http://schemas.openxmlformats.org/drawingml/2006/picture">
                   <pic:nvPicPr>
-                    <pic:cNvPr id="0" name="image2.png"/>
-                    <pic:cNvPicPr preferRelativeResize="0"/>
+                    <pic:cNvPr id="1" name="image2.png" descr=""/>
+                    <pic:cNvPicPr>
+                      <a:picLocks noChangeAspect="1" noChangeArrowheads="1"/>
+                    </pic:cNvPicPr>
                   </pic:nvPicPr>
                   <pic:blipFill>
-                    <a:blip r:embed="rId7"/>
-                    <a:srcRect b="0" l="0" r="0" t="0"/>
+                    <a:blip r:embed="rId3"/>
                     <a:stretch>
                       <a:fillRect/>
                     </a:stretch>
                   </pic:blipFill>
-                  <pic:spPr>
+                  <pic:spPr bwMode="auto">
                     <a:xfrm>
                       <a:off x="0" y="0"/>
                       <a:ext cx="5943600" cy="3340100"/>
                     </a:xfrm>
-                    <a:prstGeom prst="rect"/>
-                    <a:ln/>
+                    <a:prstGeom prst="rect">
+                      <a:avLst/>
+                    </a:prstGeom>
                   </pic:spPr>
                 </pic:pic>
               </a:graphicData>
@@ -250,64 +331,63 @@
           </wp:inline>
         </w:drawing>
       </w:r>
-      <w:r>
-        <w:rPr>
-          <w:rtl w:val="0"/>
-        </w:rPr>
-      </w:r>
-    </w:p>
-    <w:p>
-      <w:pPr>
-        <w:rPr/>
-      </w:pPr>
-      <w:r>
-        <w:rPr>
-          <w:rtl w:val="0"/>
-        </w:rPr>
-      </w:r>
-    </w:p>
-    <w:p>
-      <w:pPr>
-        <w:rPr/>
-      </w:pPr>
-      <w:r>
-        <w:rPr>
-          <w:rtl w:val="0"/>
-        </w:rPr>
-      </w:r>
-    </w:p>
-    <w:p>
-      <w:pPr>
+    </w:p>
+    <w:p>
+      <w:pPr>
+        <w:pStyle w:val="Normal"/>
+        <w:rPr/>
+      </w:pPr>
+      <w:r>
+        <w:rPr/>
+      </w:r>
+    </w:p>
+    <w:p>
+      <w:pPr>
+        <w:pStyle w:val="Normal"/>
+        <w:rPr/>
+      </w:pPr>
+      <w:r>
+        <w:rPr/>
+      </w:r>
+    </w:p>
+    <w:p>
+      <w:pPr>
+        <w:pStyle w:val="Normal"/>
         <w:rPr/>
       </w:pPr>
       <w:r>
         <w:rPr/>
         <w:drawing>
-          <wp:inline distB="114300" distT="114300" distL="114300" distR="114300">
+          <wp:inline distT="0" distB="0" distL="0" distR="0">
             <wp:extent cx="5943600" cy="3340100"/>
-            <wp:effectExtent b="0" l="0" r="0" t="0"/>
-            <wp:docPr id="6" name="image1.png"/>
-            <a:graphic>
+            <wp:effectExtent l="0" t="0" r="0" b="0"/>
+            <wp:docPr id="2" name="image1.png" descr=""/>
+            <wp:cNvGraphicFramePr>
+              <a:graphicFrameLocks xmlns:a="http://schemas.openxmlformats.org/drawingml/2006/main" noChangeAspect="1"/>
+            </wp:cNvGraphicFramePr>
+            <a:graphic xmlns:a="http://schemas.openxmlformats.org/drawingml/2006/main">
               <a:graphicData uri="http://schemas.openxmlformats.org/drawingml/2006/picture">
-                <pic:pic>
+                <pic:pic xmlns:pic="http://schemas.openxmlformats.org/drawingml/2006/picture">
                   <pic:nvPicPr>
-                    <pic:cNvPr id="0" name="image1.png"/>
-                    <pic:cNvPicPr preferRelativeResize="0"/>
+                    <pic:cNvPr id="2" name="image1.png" descr=""/>
+                    <pic:cNvPicPr>
+                      <a:picLocks noChangeAspect="1" noChangeArrowheads="1"/>
+                    </pic:cNvPicPr>
                   </pic:nvPicPr>
                   <pic:blipFill>
-                    <a:blip r:embed="rId8"/>
-                    <a:srcRect b="0" l="0" r="0" t="0"/>
+                    <a:blip r:embed="rId4"/>
                     <a:stretch>
                       <a:fillRect/>
                     </a:stretch>
                   </pic:blipFill>
-                  <pic:spPr>
+                  <pic:spPr bwMode="auto">
                     <a:xfrm>
                       <a:off x="0" y="0"/>
                       <a:ext cx="5943600" cy="3340100"/>
                     </a:xfrm>
-                    <a:prstGeom prst="rect"/>
-                    <a:ln/>
+                    <a:prstGeom prst="rect">
+                      <a:avLst/>
+                    </a:prstGeom>
                   </pic:spPr>
                 </pic:pic>
               </a:graphicData>
@@ -315,84 +395,81 @@
           </wp:inline>
         </w:drawing>
       </w:r>
-      <w:r>
-        <w:rPr>
-          <w:rtl w:val="0"/>
-        </w:rPr>
-      </w:r>
-    </w:p>
-    <w:p>
-      <w:pPr>
-        <w:rPr/>
-      </w:pPr>
-      <w:r>
-        <w:rPr>
-          <w:rtl w:val="0"/>
-        </w:rPr>
-      </w:r>
-    </w:p>
-    <w:p>
-      <w:pPr>
-        <w:rPr/>
-      </w:pPr>
-      <w:r>
-        <w:rPr>
-          <w:rtl w:val="0"/>
-        </w:rPr>
-      </w:r>
-    </w:p>
-    <w:p>
-      <w:pPr>
-        <w:rPr/>
-      </w:pPr>
-      <w:r>
-        <w:rPr>
-          <w:rtl w:val="0"/>
-        </w:rPr>
-      </w:r>
-    </w:p>
-    <w:p>
-      <w:pPr>
-        <w:rPr/>
-      </w:pPr>
-      <w:r>
-        <w:rPr>
-          <w:rtl w:val="0"/>
-        </w:rPr>
-      </w:r>
-    </w:p>
-    <w:p>
-      <w:pPr>
+    </w:p>
+    <w:p>
+      <w:pPr>
+        <w:pStyle w:val="Normal"/>
+        <w:rPr/>
+      </w:pPr>
+      <w:r>
+        <w:rPr/>
+      </w:r>
+    </w:p>
+    <w:p>
+      <w:pPr>
+        <w:pStyle w:val="Normal"/>
+        <w:rPr/>
+      </w:pPr>
+      <w:r>
+        <w:rPr/>
+      </w:r>
+    </w:p>
+    <w:p>
+      <w:pPr>
+        <w:pStyle w:val="Normal"/>
+        <w:rPr/>
+      </w:pPr>
+      <w:r>
+        <w:rPr/>
+      </w:r>
+    </w:p>
+    <w:p>
+      <w:pPr>
+        <w:pStyle w:val="Normal"/>
+        <w:rPr/>
+      </w:pPr>
+      <w:r>
+        <w:rPr/>
+      </w:r>
+    </w:p>
+    <w:p>
+      <w:pPr>
+        <w:pStyle w:val="Normal"/>
         <w:rPr/>
       </w:pPr>
       <w:r>
         <w:rPr/>
         <w:drawing>
-          <wp:inline distB="114300" distT="114300" distL="114300" distR="114300">
+          <wp:inline distT="0" distB="0" distL="0" distR="0">
             <wp:extent cx="5943600" cy="3340100"/>
-            <wp:effectExtent b="0" l="0" r="0" t="0"/>
-            <wp:docPr id="2" name="image5.png"/>
-            <a:graphic>
+            <wp:effectExtent l="0" t="0" r="0" b="0"/>
+            <wp:docPr id="3" name="image5.png" descr=""/>
+            <wp:cNvGraphicFramePr>
+              <a:graphicFrameLocks xmlns:a="http://schemas.openxmlformats.org/drawingml/2006/main" noChangeAspect="1"/>
+            </wp:cNvGraphicFramePr>
+            <a:graphic xmlns:a="http://schemas.openxmlformats.org/drawingml/2006/main">
               <a:graphicData uri="http://schemas.openxmlformats.org/drawingml/2006/picture">
-                <pic:pic>
+                <pic:pic xmlns:pic="http://schemas.openxmlformats.org/drawingml/2006/picture">
                   <pic:nvPicPr>
-                    <pic:cNvPr id="0" name="image5.png"/>
-                    <pic:cNvPicPr preferRelativeResize="0"/>
+                    <pic:cNvPr id="3" name="image5.png" descr=""/>
+                    <pic:cNvPicPr>
+                      <a:picLocks noChangeAspect="1" noChangeArrowheads="1"/>
+                    </pic:cNvPicPr>
                   </pic:nvPicPr>
                   <pic:blipFill>
-                    <a:blip r:embed="rId9"/>
-                    <a:srcRect b="0" l="0" r="0" t="0"/>
+                    <a:blip r:embed="rId5"/>
                     <a:stretch>
                       <a:fillRect/>
                     </a:stretch>
                   </pic:blipFill>
-                  <pic:spPr>
+                  <pic:spPr bwMode="auto">
                     <a:xfrm>
                       <a:off x="0" y="0"/>
                       <a:ext cx="5943600" cy="3340100"/>
                     </a:xfrm>
-                    <a:prstGeom prst="rect"/>
-                    <a:ln/>
+                    <a:prstGeom prst="rect">
+                      <a:avLst/>
+                    </a:prstGeom>
                   </pic:spPr>
                 </pic:pic>
               </a:graphicData>
@@ -400,44 +477,45 @@
           </wp:inline>
         </w:drawing>
       </w:r>
-      <w:r>
-        <w:rPr>
-          <w:rtl w:val="0"/>
-        </w:rPr>
-      </w:r>
-    </w:p>
-    <w:p>
-      <w:pPr>
+    </w:p>
+    <w:p>
+      <w:pPr>
+        <w:pStyle w:val="Normal"/>
         <w:rPr/>
       </w:pPr>
       <w:r>
         <w:rPr/>
         <w:drawing>
-          <wp:inline distB="114300" distT="114300" distL="114300" distR="114300">
+          <wp:inline distT="0" distB="0" distL="0" distR="0">
             <wp:extent cx="5943600" cy="3340100"/>
-            <wp:effectExtent b="0" l="0" r="0" t="0"/>
-            <wp:docPr id="8" name="image3.png"/>
-            <a:graphic>
+            <wp:effectExtent l="0" t="0" r="0" b="0"/>
+            <wp:docPr id="4" name="image3.png" descr=""/>
+            <wp:cNvGraphicFramePr>
+              <a:graphicFrameLocks xmlns:a="http://schemas.openxmlformats.org/drawingml/2006/main" noChangeAspect="1"/>
+            </wp:cNvGraphicFramePr>
+            <a:graphic xmlns:a="http://schemas.openxmlformats.org/drawingml/2006/main">
               <a:graphicData uri="http://schemas.openxmlformats.org/drawingml/2006/picture">
-                <pic:pic>
+                <pic:pic xmlns:pic="http://schemas.openxmlformats.org/drawingml/2006/picture">
                   <pic:nvPicPr>
-                    <pic:cNvPr id="0" name="image3.png"/>
-                    <pic:cNvPicPr preferRelativeResize="0"/>
+                    <pic:cNvPr id="4" name="image3.png" descr=""/>
+                    <pic:cNvPicPr>
+                      <a:picLocks noChangeAspect="1" noChangeArrowheads="1"/>
+                    </pic:cNvPicPr>
                   </pic:nvPicPr>
                   <pic:blipFill>
-                    <a:blip r:embed="rId10"/>
-                    <a:srcRect b="0" l="0" r="0" t="0"/>
+                    <a:blip r:embed="rId6"/>
                     <a:stretch>
                       <a:fillRect/>
                     </a:stretch>
                   </pic:blipFill>
-                  <pic:spPr>
+                  <pic:spPr bwMode="auto">
                     <a:xfrm>
                       <a:off x="0" y="0"/>
                       <a:ext cx="5943600" cy="3340100"/>
                     </a:xfrm>
-                    <a:prstGeom prst="rect"/>
-                    <a:ln/>
+                    <a:prstGeom prst="rect">
+                      <a:avLst/>
+                    </a:prstGeom>
                   </pic:spPr>
                 </pic:pic>
               </a:graphicData>
@@ -448,31 +526,36 @@
       <w:r>
         <w:rPr/>
         <w:drawing>
-          <wp:inline distB="114300" distT="114300" distL="114300" distR="114300">
+          <wp:inline distT="0" distB="0" distL="0" distR="0">
             <wp:extent cx="5943600" cy="3340100"/>
-            <wp:effectExtent b="0" l="0" r="0" t="0"/>
-            <wp:docPr id="5" name="image4.png"/>
-            <a:graphic>
+            <wp:effectExtent l="0" t="0" r="0" b="0"/>
+            <wp:docPr id="5" name="image4.png" descr=""/>
+            <wp:cNvGraphicFramePr>
+              <a:graphicFrameLocks xmlns:a="http://schemas.openxmlformats.org/drawingml/2006/main" noChangeAspect="1"/>
+            </wp:cNvGraphicFramePr>
+            <a:graphic xmlns:a="http://schemas.openxmlformats.org/drawingml/2006/main">
               <a:graphicData uri="http://schemas.openxmlformats.org/drawingml/2006/picture">
-                <pic:pic>
+                <pic:pic xmlns:pic="http://schemas.openxmlformats.org/drawingml/2006/picture">
                   <pic:nvPicPr>
-                    <pic:cNvPr id="0" name="image4.png"/>
-                    <pic:cNvPicPr preferRelativeResize="0"/>
+                    <pic:cNvPr id="5" name="image4.png" descr=""/>
+                    <pic:cNvPicPr>
+                      <a:picLocks noChangeAspect="1" noChangeArrowheads="1"/>
+                    </pic:cNvPicPr>
                   </pic:nvPicPr>
                   <pic:blipFill>
-                    <a:blip r:embed="rId11"/>
-                    <a:srcRect b="0" l="0" r="0" t="0"/>
+                    <a:blip r:embed="rId7"/>
                     <a:stretch>
                       <a:fillRect/>
                     </a:stretch>
                   </pic:blipFill>
-                  <pic:spPr>
+                  <pic:spPr bwMode="auto">
                     <a:xfrm>
                       <a:off x="0" y="0"/>
                       <a:ext cx="5943600" cy="3340100"/>
                     </a:xfrm>
-                    <a:prstGeom prst="rect"/>
-                    <a:ln/>
+                    <a:prstGeom prst="rect">
+                      <a:avLst/>
+                    </a:prstGeom>
                   </pic:spPr>
                 </pic:pic>
               </a:graphicData>
@@ -483,31 +566,36 @@
       <w:r>
         <w:rPr/>
         <w:drawing>
-          <wp:inline distB="114300" distT="114300" distL="114300" distR="114300">
+          <wp:inline distT="0" distB="0" distL="0" distR="0">
             <wp:extent cx="5943600" cy="3340100"/>
-            <wp:effectExtent b="0" l="0" r="0" t="0"/>
-            <wp:docPr id="4" name="image8.png"/>
-            <a:graphic>
+            <wp:effectExtent l="0" t="0" r="0" b="0"/>
+            <wp:docPr id="6" name="image8.png" descr=""/>
+            <wp:cNvGraphicFramePr>
+              <a:graphicFrameLocks xmlns:a="http://schemas.openxmlformats.org/drawingml/2006/main" noChangeAspect="1"/>
+            </wp:cNvGraphicFramePr>
+            <a:graphic xmlns:a="http://schemas.openxmlformats.org/drawingml/2006/main">
               <a:graphicData uri="http://schemas.openxmlformats.org/drawingml/2006/picture">
-                <pic:pic>
+                <pic:pic xmlns:pic="http://schemas.openxmlformats.org/drawingml/2006/picture">
                   <pic:nvPicPr>
-                    <pic:cNvPr id="0" name="image8.png"/>
-                    <pic:cNvPicPr preferRelativeResize="0"/>
+                    <pic:cNvPr id="6" name="image8.png" descr=""/>
+                    <pic:cNvPicPr>
+                      <a:picLocks noChangeAspect="1" noChangeArrowheads="1"/>
+                    </pic:cNvPicPr>
                   </pic:nvPicPr>
                   <pic:blipFill>
-                    <a:blip r:embed="rId12"/>
-                    <a:srcRect b="0" l="0" r="0" t="0"/>
+                    <a:blip r:embed="rId8"/>
                     <a:stretch>
                       <a:fillRect/>
                     </a:stretch>
                   </pic:blipFill>
-                  <pic:spPr>
+                  <pic:spPr bwMode="auto">
                     <a:xfrm>
                       <a:off x="0" y="0"/>
                       <a:ext cx="5943600" cy="3340100"/>
                     </a:xfrm>
-                    <a:prstGeom prst="rect"/>
-                    <a:ln/>
+                    <a:prstGeom prst="rect">
+                      <a:avLst/>
+                    </a:prstGeom>
                   </pic:spPr>
                 </pic:pic>
               </a:graphicData>
@@ -518,31 +606,36 @@
       <w:r>
         <w:rPr/>
         <w:drawing>
-          <wp:inline distB="114300" distT="114300" distL="114300" distR="114300">
+          <wp:inline distT="0" distB="0" distL="0" distR="0">
             <wp:extent cx="5943600" cy="3340100"/>
-            <wp:effectExtent b="0" l="0" r="0" t="0"/>
-            <wp:docPr id="1" name="image7.png"/>
-            <a:graphic>
+            <wp:effectExtent l="0" t="0" r="0" b="0"/>
+            <wp:docPr id="7" name="image7.png" descr=""/>
+            <wp:cNvGraphicFramePr>
+              <a:graphicFrameLocks xmlns:a="http://schemas.openxmlformats.org/drawingml/2006/main" noChangeAspect="1"/>
+            </wp:cNvGraphicFramePr>
+            <a:graphic xmlns:a="http://schemas.openxmlformats.org/drawingml/2006/main">
               <a:graphicData uri="http://schemas.openxmlformats.org/drawingml/2006/picture">
-                <pic:pic>
+                <pic:pic xmlns:pic="http://schemas.openxmlformats.org/drawingml/2006/picture">
                   <pic:nvPicPr>
-                    <pic:cNvPr id="0" name="image7.png"/>
-                    <pic:cNvPicPr preferRelativeResize="0"/>
+                    <pic:cNvPr id="7" name="image7.png" descr=""/>
+                    <pic:cNvPicPr>
+                      <a:picLocks noChangeAspect="1" noChangeArrowheads="1"/>
+                    </pic:cNvPicPr>
                   </pic:nvPicPr>
                   <pic:blipFill>
-                    <a:blip r:embed="rId13"/>
-                    <a:srcRect b="0" l="0" r="0" t="0"/>
+                    <a:blip r:embed="rId9"/>
                     <a:stretch>
                       <a:fillRect/>
                     </a:stretch>
                   </pic:blipFill>
-                  <pic:spPr>
+                  <pic:spPr bwMode="auto">
                     <a:xfrm>
                       <a:off x="0" y="0"/>
                       <a:ext cx="5943600" cy="3340100"/>
                     </a:xfrm>
-                    <a:prstGeom prst="rect"/>
-                    <a:ln/>
+                    <a:prstGeom prst="rect">
+                      <a:avLst/>
+                    </a:prstGeom>
                   </pic:spPr>
                 </pic:pic>
               </a:graphicData>
@@ -553,31 +646,36 @@
       <w:r>
         <w:rPr/>
         <w:drawing>
-          <wp:inline distB="114300" distT="114300" distL="114300" distR="114300">
+          <wp:inline distT="0" distB="0" distL="0" distR="0">
             <wp:extent cx="5943600" cy="3340100"/>
-            <wp:effectExtent b="0" l="0" r="0" t="0"/>
-            <wp:docPr id="7" name="image6.png"/>
-            <a:graphic>
+            <wp:effectExtent l="0" t="0" r="0" b="0"/>
+            <wp:docPr id="8" name="image6.png" descr=""/>
+            <wp:cNvGraphicFramePr>
+              <a:graphicFrameLocks xmlns:a="http://schemas.openxmlformats.org/drawingml/2006/main" noChangeAspect="1"/>
+            </wp:cNvGraphicFramePr>
+            <a:graphic xmlns:a="http://schemas.openxmlformats.org/drawingml/2006/main">
               <a:graphicData uri="http://schemas.openxmlformats.org/drawingml/2006/picture">
-                <pic:pic>
+                <pic:pic xmlns:pic="http://schemas.openxmlformats.org/drawingml/2006/picture">
                   <pic:nvPicPr>
-                    <pic:cNvPr id="0" name="image6.png"/>
-                    <pic:cNvPicPr preferRelativeResize="0"/>
+                    <pic:cNvPr id="8" name="image6.png" descr=""/>
+                    <pic:cNvPicPr>
+                      <a:picLocks noChangeAspect="1" noChangeArrowheads="1"/>
+                    </pic:cNvPicPr>
                   </pic:nvPicPr>
                   <pic:blipFill>
-                    <a:blip r:embed="rId14"/>
-                    <a:srcRect b="0" l="0" r="0" t="0"/>
+                    <a:blip r:embed="rId10"/>
                     <a:stretch>
                       <a:fillRect/>
                     </a:stretch>
                   </pic:blipFill>
-                  <pic:spPr>
+                  <pic:spPr bwMode="auto">
                     <a:xfrm>
                       <a:off x="0" y="0"/>
                       <a:ext cx="5943600" cy="3340100"/>
                     </a:xfrm>
-                    <a:prstGeom prst="rect"/>
-                    <a:ln/>
+                    <a:prstGeom prst="rect">
+                      <a:avLst/>
+                    </a:prstGeom>
                   </pic:spPr>
                 </pic:pic>
               </a:graphicData>
@@ -585,56 +683,238 @@
           </wp:inline>
         </w:drawing>
       </w:r>
-      <w:r>
-        <w:rPr>
-          <w:rtl w:val="0"/>
-        </w:rPr>
-      </w:r>
-    </w:p>
-    <w:p>
-      <w:pPr>
-        <w:rPr/>
-      </w:pPr>
-      <w:r>
-        <w:rPr>
-          <w:rtl w:val="0"/>
-        </w:rPr>
+    </w:p>
+    <w:p>
+      <w:pPr>
+        <w:pStyle w:val="Normal"/>
+        <w:rPr/>
+      </w:pPr>
+      <w:r>
+        <w:rPr/>
+        <w:drawing>
+          <wp:anchor behindDoc="0" distT="0" distB="0" distL="0" distR="0" simplePos="0" locked="0" layoutInCell="1" allowOverlap="1" relativeHeight="10">
+            <wp:simplePos x="0" y="0"/>
+            <wp:positionH relativeFrom="column">
+              <wp:align>center</wp:align>
+            </wp:positionH>
+            <wp:positionV relativeFrom="paragraph">
+              <wp:posOffset>635</wp:posOffset>
+            </wp:positionV>
+            <wp:extent cx="5943600" cy="3341370"/>
+            <wp:effectExtent l="0" t="0" r="0" b="0"/>
+            <wp:wrapSquare wrapText="largest"/>
+            <wp:docPr id="9" name="Image1" descr=""/>
+            <wp:cNvGraphicFramePr>
+              <a:graphicFrameLocks xmlns:a="http://schemas.openxmlformats.org/drawingml/2006/main" noChangeAspect="1"/>
+            </wp:cNvGraphicFramePr>
+            <a:graphic xmlns:a="http://schemas.openxmlformats.org/drawingml/2006/main">
+              <a:graphicData uri="http://schemas.openxmlformats.org/drawingml/2006/picture">
+                <pic:pic xmlns:pic="http://schemas.openxmlformats.org/drawingml/2006/picture">
+                  <pic:nvPicPr>
+                    <pic:cNvPr id="9" name="Image1" descr=""/>
+                    <pic:cNvPicPr>
+                      <a:picLocks noChangeAspect="1" noChangeArrowheads="1"/>
+                    </pic:cNvPicPr>
+                  </pic:nvPicPr>
+                  <pic:blipFill>
+                    <a:blip r:embed="rId11"/>
+                    <a:stretch>
+                      <a:fillRect/>
+                    </a:stretch>
+                  </pic:blipFill>
+                  <pic:spPr bwMode="auto">
+                    <a:xfrm>
+                      <a:off x="0" y="0"/>
+                      <a:ext cx="5943600" cy="3341370"/>
+                    </a:xfrm>
+                    <a:prstGeom prst="rect">
+                      <a:avLst/>
+                    </a:prstGeom>
+                  </pic:spPr>
+                </pic:pic>
+              </a:graphicData>
+            </a:graphic>
+          </wp:anchor>
+        </w:drawing>
+        <w:drawing>
+          <wp:anchor behindDoc="0" distT="0" distB="0" distL="0" distR="0" simplePos="0" locked="0" layoutInCell="1" allowOverlap="1" relativeHeight="11">
+            <wp:simplePos x="0" y="0"/>
+            <wp:positionH relativeFrom="column">
+              <wp:align>center</wp:align>
+            </wp:positionH>
+            <wp:positionV relativeFrom="paragraph">
+              <wp:posOffset>635</wp:posOffset>
+            </wp:positionV>
+            <wp:extent cx="5943600" cy="3341370"/>
+            <wp:effectExtent l="0" t="0" r="0" b="0"/>
+            <wp:wrapSquare wrapText="largest"/>
+            <wp:docPr id="10" name="Image2" descr=""/>
+            <wp:cNvGraphicFramePr>
+              <a:graphicFrameLocks xmlns:a="http://schemas.openxmlformats.org/drawingml/2006/main" noChangeAspect="1"/>
+            </wp:cNvGraphicFramePr>
+            <a:graphic xmlns:a="http://schemas.openxmlformats.org/drawingml/2006/main">
+              <a:graphicData uri="http://schemas.openxmlformats.org/drawingml/2006/picture">
+                <pic:pic xmlns:pic="http://schemas.openxmlformats.org/drawingml/2006/picture">
+                  <pic:nvPicPr>
+                    <pic:cNvPr id="10" name="Image2" descr=""/>
+                    <pic:cNvPicPr>
+                      <a:picLocks noChangeAspect="1" noChangeArrowheads="1"/>
+                    </pic:cNvPicPr>
+                  </pic:nvPicPr>
+                  <pic:blipFill>
+                    <a:blip r:embed="rId12"/>
+                    <a:stretch>
+                      <a:fillRect/>
+                    </a:stretch>
+                  </pic:blipFill>
+                  <pic:spPr bwMode="auto">
+                    <a:xfrm>
+                      <a:off x="0" y="0"/>
+                      <a:ext cx="5943600" cy="3341370"/>
+                    </a:xfrm>
+                    <a:prstGeom prst="rect">
+                      <a:avLst/>
+                    </a:prstGeom>
+                  </pic:spPr>
+                </pic:pic>
+              </a:graphicData>
+            </a:graphic>
+          </wp:anchor>
+        </w:drawing>
+        <w:drawing>
+          <wp:anchor behindDoc="0" distT="0" distB="0" distL="0" distR="0" simplePos="0" locked="0" layoutInCell="1" allowOverlap="1" relativeHeight="12">
+            <wp:simplePos x="0" y="0"/>
+            <wp:positionH relativeFrom="column">
+              <wp:align>center</wp:align>
+            </wp:positionH>
+            <wp:positionV relativeFrom="paragraph">
+              <wp:posOffset>635</wp:posOffset>
+            </wp:positionV>
+            <wp:extent cx="5943600" cy="3341370"/>
+            <wp:effectExtent l="0" t="0" r="0" b="0"/>
+            <wp:wrapSquare wrapText="largest"/>
+            <wp:docPr id="11" name="Image3" descr=""/>
+            <wp:cNvGraphicFramePr>
+              <a:graphicFrameLocks xmlns:a="http://schemas.openxmlformats.org/drawingml/2006/main" noChangeAspect="1"/>
+            </wp:cNvGraphicFramePr>
+            <a:graphic xmlns:a="http://schemas.openxmlformats.org/drawingml/2006/main">
+              <a:graphicData uri="http://schemas.openxmlformats.org/drawingml/2006/picture">
+                <pic:pic xmlns:pic="http://schemas.openxmlformats.org/drawingml/2006/picture">
+                  <pic:nvPicPr>
+                    <pic:cNvPr id="11" name="Image3" descr=""/>
+                    <pic:cNvPicPr>
+                      <a:picLocks noChangeAspect="1" noChangeArrowheads="1"/>
+                    </pic:cNvPicPr>
+                  </pic:nvPicPr>
+                  <pic:blipFill>
+                    <a:blip r:embed="rId13"/>
+                    <a:stretch>
+                      <a:fillRect/>
+                    </a:stretch>
+                  </pic:blipFill>
+                  <pic:spPr bwMode="auto">
+                    <a:xfrm>
+                      <a:off x="0" y="0"/>
+                      <a:ext cx="5943600" cy="3341370"/>
+                    </a:xfrm>
+                    <a:prstGeom prst="rect">
+                      <a:avLst/>
+                    </a:prstGeom>
+                  </pic:spPr>
+                </pic:pic>
+              </a:graphicData>
+            </a:graphic>
+          </wp:anchor>
+        </w:drawing>
+        <w:drawing>
+          <wp:anchor behindDoc="0" distT="0" distB="0" distL="0" distR="0" simplePos="0" locked="0" layoutInCell="1" allowOverlap="1" relativeHeight="13">
+            <wp:simplePos x="0" y="0"/>
+            <wp:positionH relativeFrom="column">
+              <wp:align>center</wp:align>
+            </wp:positionH>
+            <wp:positionV relativeFrom="paragraph">
+              <wp:posOffset>635</wp:posOffset>
+            </wp:positionV>
+            <wp:extent cx="5943600" cy="3341370"/>
+            <wp:effectExtent l="0" t="0" r="0" b="0"/>
+            <wp:wrapSquare wrapText="largest"/>
+            <wp:docPr id="12" name="Image4" descr=""/>
+            <wp:cNvGraphicFramePr>
+              <a:graphicFrameLocks xmlns:a="http://schemas.openxmlformats.org/drawingml/2006/main" noChangeAspect="1"/>
+            </wp:cNvGraphicFramePr>
+            <a:graphic xmlns:a="http://schemas.openxmlformats.org/drawingml/2006/main">
+              <a:graphicData uri="http://schemas.openxmlformats.org/drawingml/2006/picture">
+                <pic:pic xmlns:pic="http://schemas.openxmlformats.org/drawingml/2006/picture">
+                  <pic:nvPicPr>
+                    <pic:cNvPr id="12" name="Image4" descr=""/>
+                    <pic:cNvPicPr>
+                      <a:picLocks noChangeAspect="1" noChangeArrowheads="1"/>
+                    </pic:cNvPicPr>
+                  </pic:nvPicPr>
+                  <pic:blipFill>
+                    <a:blip r:embed="rId14"/>
+                    <a:stretch>
+                      <a:fillRect/>
+                    </a:stretch>
+                  </pic:blipFill>
+                  <pic:spPr bwMode="auto">
+                    <a:xfrm>
+                      <a:off x="0" y="0"/>
+                      <a:ext cx="5943600" cy="3341370"/>
+                    </a:xfrm>
+                    <a:prstGeom prst="rect">
+                      <a:avLst/>
+                    </a:prstGeom>
+                  </pic:spPr>
+                </pic:pic>
+              </a:graphicData>
+            </a:graphic>
+          </wp:anchor>
+        </w:drawing>
       </w:r>
     </w:p>
     <w:sectPr>
-      <w:pgSz w:h="15840" w:w="12240" w:orient="portrait"/>
-      <w:pgMar w:bottom="1440" w:top="1440" w:left="1440" w:right="1440" w:header="720" w:footer="720"/>
-      <w:pgNumType w:start="1"/>
+      <w:type w:val="nextPage"/>
+      <w:pgSz w:w="12240" w:h="15840"/>
+      <w:pgMar w:left="1440" w:right="1440" w:header="0" w:top="1440" w:footer="0" w:bottom="1440" w:gutter="0"/>
+      <w:pgNumType w:start="1" w:fmt="decimal"/>
+      <w:formProt w:val="false"/>
+      <w:textDirection w:val="lrTb"/>
+      <w:docGrid w:type="default" w:linePitch="240" w:charSpace="4294965247"/>
     </w:sectPr>
   </w:body>
 </w:document>
 </file>
 
 <file path=word/numbering.xml><?xml version="1.0" encoding="utf-8"?>
-<w:numbering xmlns:mc="http://schemas.openxmlformats.org/markup-compatibility/2006" xmlns:o="urn:schemas-microsoft-com:office:office" xmlns:r="http://schemas.openxmlformats.org/officeDocument/2006/relationships" xmlns:m="http://schemas.openxmlformats.org/officeDocument/2006/math" xmlns:v="urn:schemas-microsoft-com:vml" xmlns:wp="http://schemas.openxmlformats.org/drawingml/2006/wordprocessingDrawing" xmlns:w10="urn:schemas-microsoft-com:office:word" xmlns:w="http://schemas.openxmlformats.org/wordprocessingml/2006/main" xmlns:wne="http://schemas.microsoft.com/office/word/2006/wordml" xmlns:sl="http://schemas.openxmlformats.org/schemaLibrary/2006/main" xmlns:a="http://schemas.openxmlformats.org/drawingml/2006/main" xmlns:pic="http://schemas.openxmlformats.org/drawingml/2006/picture" xmlns:c="http://schemas.openxmlformats.org/drawingml/2006/chart" xmlns:lc="http://schemas.openxmlformats.org/drawingml/2006/lockedCanvas" xmlns:dgm="http://schemas.openxmlformats.org/drawingml/2006/diagram" xmlns:wps="http://schemas.microsoft.com/office/word/2010/wordprocessingShape" xmlns:wpg="http://schemas.microsoft.com/office/word/2010/wordprocessingGroup" xmlns:w14="http://schemas.microsoft.com/office/word/2010/wordml" xmlns:w15="http://schemas.microsoft.com/office/word/2012/wordml">
+<w:numbering xmlns:w="http://schemas.openxmlformats.org/wordprocessingml/2006/main" xmlns:o="urn:schemas-microsoft-com:office:office" xmlns:r="http://schemas.openxmlformats.org/officeDocument/2006/relationships" xmlns:v="urn:schemas-microsoft-com:vml">
   <w:abstractNum w:abstractNumId="1">
     <w:lvl w:ilvl="0">
       <w:start w:val="1"/>
       <w:numFmt w:val="bullet"/>
-      <w:lvlText w:val="●"/>
+      <w:lvlText w:val=""/>
       <w:lvlJc w:val="left"/>
       <w:pPr>
         <w:ind w:left="720" w:hanging="360"/>
       </w:pPr>
       <w:rPr>
+        <w:rFonts w:ascii="Wingdings" w:hAnsi="Wingdings" w:cs="Wingdings" w:hint="default"/>
         <w:u w:val="none"/>
+        <w:rFonts w:cs="Wingdings"/>
       </w:rPr>
     </w:lvl>
     <w:lvl w:ilvl="1">
       <w:start w:val="1"/>
       <w:numFmt w:val="bullet"/>
-      <w:lvlText w:val="○"/>
+      <w:lvlText w:val=""/>
       <w:lvlJc w:val="left"/>
       <w:pPr>
         <w:ind w:left="1440" w:hanging="360"/>
       </w:pPr>
       <w:rPr>
+        <w:rFonts w:ascii="Wingdings 2" w:hAnsi="Wingdings 2" w:cs="Wingdings 2" w:hint="default"/>
         <w:u w:val="none"/>
+        <w:rFonts w:cs="Wingdings 2"/>
       </w:rPr>
     </w:lvl>
     <w:lvl w:ilvl="2">
@@ -646,31 +926,37 @@
         <w:ind w:left="2160" w:hanging="360"/>
       </w:pPr>
       <w:rPr>
+        <w:rFonts w:ascii="OpenSymbol" w:hAnsi="OpenSymbol" w:cs="OpenSymbol" w:hint="default"/>
         <w:u w:val="none"/>
+        <w:rFonts w:cs="OpenSymbol"/>
       </w:rPr>
     </w:lvl>
     <w:lvl w:ilvl="3">
       <w:start w:val="1"/>
       <w:numFmt w:val="bullet"/>
-      <w:lvlText w:val="●"/>
+      <w:lvlText w:val=""/>
       <w:lvlJc w:val="left"/>
       <w:pPr>
         <w:ind w:left="2880" w:hanging="360"/>
       </w:pPr>
       <w:rPr>
+        <w:rFonts w:ascii="Wingdings" w:hAnsi="Wingdings" w:cs="Wingdings" w:hint="default"/>
         <w:u w:val="none"/>
+        <w:rFonts w:cs="Wingdings"/>
       </w:rPr>
     </w:lvl>
     <w:lvl w:ilvl="4">
       <w:start w:val="1"/>
       <w:numFmt w:val="bullet"/>
-      <w:lvlText w:val="○"/>
+      <w:lvlText w:val=""/>
       <w:lvlJc w:val="left"/>
       <w:pPr>
         <w:ind w:left="3600" w:hanging="360"/>
       </w:pPr>
       <w:rPr>
+        <w:rFonts w:ascii="Wingdings 2" w:hAnsi="Wingdings 2" w:cs="Wingdings 2" w:hint="default"/>
         <w:u w:val="none"/>
+        <w:rFonts w:cs="Wingdings 2"/>
       </w:rPr>
     </w:lvl>
     <w:lvl w:ilvl="5">
@@ -682,31 +968,37 @@
         <w:ind w:left="4320" w:hanging="360"/>
       </w:pPr>
       <w:rPr>
+        <w:rFonts w:ascii="OpenSymbol" w:hAnsi="OpenSymbol" w:cs="OpenSymbol" w:hint="default"/>
         <w:u w:val="none"/>
+        <w:rFonts w:cs="OpenSymbol"/>
       </w:rPr>
     </w:lvl>
     <w:lvl w:ilvl="6">
       <w:start w:val="1"/>
       <w:numFmt w:val="bullet"/>
-      <w:lvlText w:val="●"/>
+      <w:lvlText w:val=""/>
       <w:lvlJc w:val="left"/>
       <w:pPr>
         <w:ind w:left="5040" w:hanging="360"/>
       </w:pPr>
       <w:rPr>
+        <w:rFonts w:ascii="Wingdings" w:hAnsi="Wingdings" w:cs="Wingdings" w:hint="default"/>
         <w:u w:val="none"/>
+        <w:rFonts w:cs="Wingdings"/>
       </w:rPr>
     </w:lvl>
     <w:lvl w:ilvl="7">
       <w:start w:val="1"/>
       <w:numFmt w:val="bullet"/>
-      <w:lvlText w:val="○"/>
+      <w:lvlText w:val=""/>
       <w:lvlJc w:val="left"/>
       <w:pPr>
         <w:ind w:left="5760" w:hanging="360"/>
       </w:pPr>
       <w:rPr>
+        <w:rFonts w:ascii="Wingdings 2" w:hAnsi="Wingdings 2" w:cs="Wingdings 2" w:hint="default"/>
         <w:u w:val="none"/>
+        <w:rFonts w:cs="Wingdings 2"/>
       </w:rPr>
     </w:lvl>
     <w:lvl w:ilvl="8">
@@ -718,138 +1010,508 @@
         <w:ind w:left="6480" w:hanging="360"/>
       </w:pPr>
       <w:rPr>
+        <w:rFonts w:ascii="OpenSymbol" w:hAnsi="OpenSymbol" w:cs="OpenSymbol" w:hint="default"/>
         <w:u w:val="none"/>
+        <w:rFonts w:cs="OpenSymbol"/>
       </w:rPr>
+    </w:lvl>
+  </w:abstractNum>
+  <w:abstractNum w:abstractNumId="2">
+    <w:lvl w:ilvl="0">
+      <w:start w:val="1"/>
+      <w:numFmt w:val="none"/>
+      <w:suff w:val="nothing"/>
+      <w:lvlText w:val=""/>
+      <w:lvlJc w:val="left"/>
+      <w:pPr>
+        <w:tabs>
+          <w:tab w:val="num" w:pos="432"/>
+        </w:tabs>
+        <w:ind w:left="432" w:hanging="432"/>
+      </w:pPr>
+    </w:lvl>
+    <w:lvl w:ilvl="1">
+      <w:start w:val="1"/>
+      <w:numFmt w:val="none"/>
+      <w:suff w:val="nothing"/>
+      <w:lvlText w:val=""/>
+      <w:lvlJc w:val="left"/>
+      <w:pPr>
+        <w:tabs>
+          <w:tab w:val="num" w:pos="576"/>
+        </w:tabs>
+        <w:ind w:left="576" w:hanging="576"/>
+      </w:pPr>
+    </w:lvl>
+    <w:lvl w:ilvl="2">
+      <w:start w:val="1"/>
+      <w:numFmt w:val="none"/>
+      <w:suff w:val="nothing"/>
+      <w:lvlText w:val=""/>
+      <w:lvlJc w:val="left"/>
+      <w:pPr>
+        <w:tabs>
+          <w:tab w:val="num" w:pos="720"/>
+        </w:tabs>
+        <w:ind w:left="720" w:hanging="720"/>
+      </w:pPr>
+    </w:lvl>
+    <w:lvl w:ilvl="3">
+      <w:start w:val="1"/>
+      <w:numFmt w:val="none"/>
+      <w:suff w:val="nothing"/>
+      <w:lvlText w:val=""/>
+      <w:lvlJc w:val="left"/>
+      <w:pPr>
+        <w:tabs>
+          <w:tab w:val="num" w:pos="864"/>
+        </w:tabs>
+        <w:ind w:left="864" w:hanging="864"/>
+      </w:pPr>
+    </w:lvl>
+    <w:lvl w:ilvl="4">
+      <w:start w:val="1"/>
+      <w:numFmt w:val="none"/>
+      <w:suff w:val="nothing"/>
+      <w:lvlText w:val=""/>
+      <w:lvlJc w:val="left"/>
+      <w:pPr>
+        <w:tabs>
+          <w:tab w:val="num" w:pos="1008"/>
+        </w:tabs>
+        <w:ind w:left="1008" w:hanging="1008"/>
+      </w:pPr>
+    </w:lvl>
+    <w:lvl w:ilvl="5">
+      <w:start w:val="1"/>
+      <w:numFmt w:val="none"/>
+      <w:suff w:val="nothing"/>
+      <w:lvlText w:val=""/>
+      <w:lvlJc w:val="left"/>
+      <w:pPr>
+        <w:tabs>
+          <w:tab w:val="num" w:pos="1152"/>
+        </w:tabs>
+        <w:ind w:left="1152" w:hanging="1152"/>
+      </w:pPr>
+    </w:lvl>
+    <w:lvl w:ilvl="6">
+      <w:start w:val="1"/>
+      <w:numFmt w:val="none"/>
+      <w:suff w:val="nothing"/>
+      <w:lvlText w:val=""/>
+      <w:lvlJc w:val="left"/>
+      <w:pPr>
+        <w:tabs>
+          <w:tab w:val="num" w:pos="1296"/>
+        </w:tabs>
+        <w:ind w:left="1296" w:hanging="1296"/>
+      </w:pPr>
+    </w:lvl>
+    <w:lvl w:ilvl="7">
+      <w:start w:val="1"/>
+      <w:numFmt w:val="none"/>
+      <w:suff w:val="nothing"/>
+      <w:lvlText w:val=""/>
+      <w:lvlJc w:val="left"/>
+      <w:pPr>
+        <w:tabs>
+          <w:tab w:val="num" w:pos="1440"/>
+        </w:tabs>
+        <w:ind w:left="1440" w:hanging="1440"/>
+      </w:pPr>
+    </w:lvl>
+    <w:lvl w:ilvl="8">
+      <w:start w:val="1"/>
+      <w:numFmt w:val="none"/>
+      <w:suff w:val="nothing"/>
+      <w:lvlText w:val=""/>
+      <w:lvlJc w:val="left"/>
+      <w:pPr>
+        <w:tabs>
+          <w:tab w:val="num" w:pos="1584"/>
+        </w:tabs>
+        <w:ind w:left="1584" w:hanging="1584"/>
+      </w:pPr>
     </w:lvl>
   </w:abstractNum>
   <w:num w:numId="1">
     <w:abstractNumId w:val="1"/>
   </w:num>
+  <w:num w:numId="2">
+    <w:abstractNumId w:val="2"/>
+  </w:num>
 </w:numbering>
 </file>
 
 <file path=word/styles.xml><?xml version="1.0" encoding="utf-8"?>
-<w:styles xmlns:mc="http://schemas.openxmlformats.org/markup-compatibility/2006" xmlns:o="urn:schemas-microsoft-com:office:office" xmlns:r="http://schemas.openxmlformats.org/officeDocument/2006/relationships" xmlns:m="http://schemas.openxmlformats.org/officeDocument/2006/math" xmlns:v="urn:schemas-microsoft-com:vml" xmlns:wp="http://schemas.openxmlformats.org/drawingml/2006/wordprocessingDrawing" xmlns:w10="urn:schemas-microsoft-com:office:word" xmlns:w="http://schemas.openxmlformats.org/wordprocessingml/2006/main" xmlns:wne="http://schemas.microsoft.com/office/word/2006/wordml" xmlns:sl="http://schemas.openxmlformats.org/schemaLibrary/2006/main" xmlns:a="http://schemas.openxmlformats.org/drawingml/2006/main" xmlns:pic="http://schemas.openxmlformats.org/drawingml/2006/picture" xmlns:c="http://schemas.openxmlformats.org/drawingml/2006/chart" xmlns:lc="http://schemas.openxmlformats.org/drawingml/2006/lockedCanvas" xmlns:dgm="http://schemas.openxmlformats.org/drawingml/2006/diagram" xmlns:wps="http://schemas.microsoft.com/office/word/2010/wordprocessingShape" xmlns:wpg="http://schemas.microsoft.com/office/word/2010/wordprocessingGroup" xmlns:w14="http://schemas.microsoft.com/office/word/2010/wordml" xmlns:w15="http://schemas.microsoft.com/office/word/2012/wordml">
+<w:styles xmlns:w="http://schemas.openxmlformats.org/wordprocessingml/2006/main" xmlns:w14="http://schemas.microsoft.com/office/word/2010/wordml" xmlns:mc="http://schemas.openxmlformats.org/markup-compatibility/2006" mc:Ignorable="w14">
   <w:docDefaults>
     <w:rPrDefault>
       <w:rPr>
-        <w:rFonts w:ascii="Arial" w:cs="Arial" w:eastAsia="Arial" w:hAnsi="Arial"/>
-        <w:sz w:val="22"/>
+        <w:rFonts w:ascii="Arial" w:hAnsi="Arial" w:eastAsia="Arial" w:cs="Arial"/>
         <w:szCs w:val="22"/>
-        <w:lang w:val="en"/>
+        <w:lang w:val="en" w:eastAsia="zh-CN" w:bidi="hi-IN"/>
       </w:rPr>
     </w:rPrDefault>
     <w:pPrDefault>
-      <w:pPr>
-        <w:spacing w:line="276" w:lineRule="auto"/>
-      </w:pPr>
+      <w:pPr/>
     </w:pPrDefault>
   </w:docDefaults>
-  <w:style w:type="paragraph" w:styleId="Normal" w:default="1">
-    <w:name w:val="normal"/>
-  </w:style>
-  <w:style w:type="table" w:styleId="TableNormal" w:default="1">
-    <w:name w:val="Table Normal"/>
+  <w:style w:type="paragraph" w:styleId="Normal">
+    <w:name w:val="Normal"/>
+    <w:qFormat/>
+    <w:pPr>
+      <w:widowControl w:val="false"/>
+      <w:bidi w:val="0"/>
+      <w:spacing w:lineRule="auto" w:line="276"/>
+      <w:jc w:val="left"/>
+    </w:pPr>
+    <w:rPr>
+      <w:rFonts w:ascii="Arial" w:hAnsi="Arial" w:eastAsia="Arial" w:cs="Arial"/>
+      <w:color w:val="00000A"/>
+      <w:sz w:val="22"/>
+      <w:szCs w:val="22"/>
+      <w:lang w:val="en" w:eastAsia="zh-CN" w:bidi="hi-IN"/>
+    </w:rPr>
   </w:style>
   <w:style w:type="paragraph" w:styleId="Heading1">
-    <w:name w:val="heading 1"/>
-    <w:basedOn w:val="Normal"/>
+    <w:name w:val="Heading 1"/>
     <w:next w:val="Normal"/>
+    <w:qFormat/>
     <w:pPr>
-      <w:keepNext w:val="1"/>
-      <w:keepLines w:val="1"/>
-      <w:spacing w:after="120" w:before="400" w:lineRule="auto"/>
+      <w:keepNext/>
+      <w:keepLines/>
+      <w:widowControl w:val="false"/>
+      <w:spacing w:lineRule="auto" w:line="240" w:before="400" w:after="120"/>
     </w:pPr>
     <w:rPr>
+      <w:rFonts w:ascii="Arial" w:hAnsi="Arial" w:eastAsia="Arial" w:cs="Arial"/>
+      <w:color w:val="auto"/>
       <w:sz w:val="40"/>
       <w:szCs w:val="40"/>
+      <w:lang w:val="en" w:eastAsia="zh-CN" w:bidi="hi-IN"/>
     </w:rPr>
   </w:style>
   <w:style w:type="paragraph" w:styleId="Heading2">
-    <w:name w:val="heading 2"/>
-    <w:basedOn w:val="Normal"/>
+    <w:name w:val="Heading 2"/>
     <w:next w:val="Normal"/>
+    <w:qFormat/>
     <w:pPr>
-      <w:keepNext w:val="1"/>
-      <w:keepLines w:val="1"/>
-      <w:spacing w:after="120" w:before="360" w:lineRule="auto"/>
+      <w:keepNext/>
+      <w:keepLines/>
+      <w:widowControl w:val="false"/>
+      <w:spacing w:lineRule="auto" w:line="240" w:before="360" w:after="120"/>
     </w:pPr>
     <w:rPr>
-      <w:b w:val="0"/>
+      <w:rFonts w:ascii="Arial" w:hAnsi="Arial" w:eastAsia="Arial" w:cs="Arial"/>
+      <w:b w:val="false"/>
+      <w:color w:val="auto"/>
       <w:sz w:val="32"/>
       <w:szCs w:val="32"/>
+      <w:lang w:val="en" w:eastAsia="zh-CN" w:bidi="hi-IN"/>
     </w:rPr>
   </w:style>
   <w:style w:type="paragraph" w:styleId="Heading3">
-    <w:name w:val="heading 3"/>
-    <w:basedOn w:val="Normal"/>
+    <w:name w:val="Heading 3"/>
     <w:next w:val="Normal"/>
+    <w:qFormat/>
     <w:pPr>
-      <w:keepNext w:val="1"/>
-      <w:keepLines w:val="1"/>
-      <w:spacing w:after="80" w:before="320" w:lineRule="auto"/>
+      <w:keepNext/>
+      <w:keepLines/>
+      <w:widowControl w:val="false"/>
+      <w:spacing w:lineRule="auto" w:line="240" w:before="320" w:after="80"/>
     </w:pPr>
     <w:rPr>
-      <w:b w:val="0"/>
+      <w:rFonts w:ascii="Arial" w:hAnsi="Arial" w:eastAsia="Arial" w:cs="Arial"/>
+      <w:b w:val="false"/>
       <w:color w:val="434343"/>
       <w:sz w:val="28"/>
       <w:szCs w:val="28"/>
+      <w:lang w:val="en" w:eastAsia="zh-CN" w:bidi="hi-IN"/>
     </w:rPr>
   </w:style>
   <w:style w:type="paragraph" w:styleId="Heading4">
-    <w:name w:val="heading 4"/>
-    <w:basedOn w:val="Normal"/>
+    <w:name w:val="Heading 4"/>
     <w:next w:val="Normal"/>
+    <w:qFormat/>
     <w:pPr>
-      <w:keepNext w:val="1"/>
-      <w:keepLines w:val="1"/>
-      <w:spacing w:after="80" w:before="280" w:lineRule="auto"/>
+      <w:keepNext/>
+      <w:keepLines/>
+      <w:widowControl w:val="false"/>
+      <w:spacing w:lineRule="auto" w:line="240" w:before="280" w:after="80"/>
     </w:pPr>
     <w:rPr>
+      <w:rFonts w:ascii="Arial" w:hAnsi="Arial" w:eastAsia="Arial" w:cs="Arial"/>
       <w:color w:val="666666"/>
       <w:sz w:val="24"/>
       <w:szCs w:val="24"/>
+      <w:lang w:val="en" w:eastAsia="zh-CN" w:bidi="hi-IN"/>
     </w:rPr>
   </w:style>
   <w:style w:type="paragraph" w:styleId="Heading5">
-    <w:name w:val="heading 5"/>
-    <w:basedOn w:val="Normal"/>
+    <w:name w:val="Heading 5"/>
     <w:next w:val="Normal"/>
+    <w:qFormat/>
     <w:pPr>
-      <w:keepNext w:val="1"/>
-      <w:keepLines w:val="1"/>
-      <w:spacing w:after="80" w:before="240" w:lineRule="auto"/>
+      <w:keepNext/>
+      <w:keepLines/>
+      <w:widowControl w:val="false"/>
+      <w:spacing w:lineRule="auto" w:line="240" w:before="240" w:after="80"/>
     </w:pPr>
     <w:rPr>
+      <w:rFonts w:ascii="Arial" w:hAnsi="Arial" w:eastAsia="Arial" w:cs="Arial"/>
       <w:color w:val="666666"/>
       <w:sz w:val="22"/>
       <w:szCs w:val="22"/>
+      <w:lang w:val="en" w:eastAsia="zh-CN" w:bidi="hi-IN"/>
     </w:rPr>
   </w:style>
   <w:style w:type="paragraph" w:styleId="Heading6">
-    <w:name w:val="heading 6"/>
-    <w:basedOn w:val="Normal"/>
+    <w:name w:val="Heading 6"/>
     <w:next w:val="Normal"/>
+    <w:qFormat/>
     <w:pPr>
-      <w:keepNext w:val="1"/>
-      <w:keepLines w:val="1"/>
-      <w:spacing w:after="80" w:before="240" w:lineRule="auto"/>
+      <w:keepNext/>
+      <w:keepLines/>
+      <w:widowControl w:val="false"/>
+      <w:spacing w:lineRule="auto" w:line="240" w:before="240" w:after="80"/>
     </w:pPr>
     <w:rPr>
-      <w:i w:val="1"/>
+      <w:rFonts w:ascii="Arial" w:hAnsi="Arial" w:eastAsia="Arial" w:cs="Arial"/>
+      <w:i/>
       <w:color w:val="666666"/>
       <w:sz w:val="22"/>
       <w:szCs w:val="22"/>
+      <w:lang w:val="en" w:eastAsia="zh-CN" w:bidi="hi-IN"/>
+    </w:rPr>
+  </w:style>
+  <w:style w:type="character" w:styleId="ListLabel1">
+    <w:name w:val="ListLabel 1"/>
+    <w:qFormat/>
+    <w:rPr>
+      <w:u w:val="none"/>
+    </w:rPr>
+  </w:style>
+  <w:style w:type="character" w:styleId="ListLabel2">
+    <w:name w:val="ListLabel 2"/>
+    <w:qFormat/>
+    <w:rPr>
+      <w:u w:val="none"/>
+    </w:rPr>
+  </w:style>
+  <w:style w:type="character" w:styleId="ListLabel3">
+    <w:name w:val="ListLabel 3"/>
+    <w:qFormat/>
+    <w:rPr>
+      <w:u w:val="none"/>
+    </w:rPr>
+  </w:style>
+  <w:style w:type="character" w:styleId="ListLabel4">
+    <w:name w:val="ListLabel 4"/>
+    <w:qFormat/>
+    <w:rPr>
+      <w:u w:val="none"/>
+    </w:rPr>
+  </w:style>
+  <w:style w:type="character" w:styleId="ListLabel5">
+    <w:name w:val="ListLabel 5"/>
+    <w:qFormat/>
+    <w:rPr>
+      <w:u w:val="none"/>
+    </w:rPr>
+  </w:style>
+  <w:style w:type="character" w:styleId="ListLabel6">
+    <w:name w:val="ListLabel 6"/>
+    <w:qFormat/>
+    <w:rPr>
+      <w:u w:val="none"/>
+    </w:rPr>
+  </w:style>
+  <w:style w:type="character" w:styleId="ListLabel7">
+    <w:name w:val="ListLabel 7"/>
+    <w:qFormat/>
+    <w:rPr>
+      <w:u w:val="none"/>
+    </w:rPr>
+  </w:style>
+  <w:style w:type="character" w:styleId="ListLabel8">
+    <w:name w:val="ListLabel 8"/>
+    <w:qFormat/>
+    <w:rPr>
+      <w:u w:val="none"/>
+    </w:rPr>
+  </w:style>
+  <w:style w:type="character" w:styleId="ListLabel9">
+    <w:name w:val="ListLabel 9"/>
+    <w:qFormat/>
+    <w:rPr>
+      <w:u w:val="none"/>
+    </w:rPr>
+  </w:style>
+  <w:style w:type="character" w:styleId="InternetLink">
+    <w:name w:val="Internet Link"/>
+    <w:rPr>
+      <w:color w:val="000080"/>
+      <w:u w:val="single"/>
+      <w:lang w:val="zxx" w:eastAsia="zxx" w:bidi="zxx"/>
+    </w:rPr>
+  </w:style>
+  <w:style w:type="character" w:styleId="ListLabel10">
+    <w:name w:val="ListLabel 10"/>
+    <w:qFormat/>
+    <w:rPr>
+      <w:rFonts w:cs="Wingdings"/>
+      <w:u w:val="none"/>
+    </w:rPr>
+  </w:style>
+  <w:style w:type="character" w:styleId="ListLabel11">
+    <w:name w:val="ListLabel 11"/>
+    <w:qFormat/>
+    <w:rPr>
+      <w:rFonts w:cs="Wingdings 2"/>
+      <w:u w:val="none"/>
+    </w:rPr>
+  </w:style>
+  <w:style w:type="character" w:styleId="ListLabel12">
+    <w:name w:val="ListLabel 12"/>
+    <w:qFormat/>
+    <w:rPr>
+      <w:rFonts w:cs="OpenSymbol"/>
+      <w:u w:val="none"/>
+    </w:rPr>
+  </w:style>
+  <w:style w:type="character" w:styleId="ListLabel13">
+    <w:name w:val="ListLabel 13"/>
+    <w:qFormat/>
+    <w:rPr>
+      <w:rFonts w:cs="Wingdings"/>
+      <w:u w:val="none"/>
+    </w:rPr>
+  </w:style>
+  <w:style w:type="character" w:styleId="ListLabel14">
+    <w:name w:val="ListLabel 14"/>
+    <w:qFormat/>
+    <w:rPr>
+      <w:rFonts w:cs="Wingdings 2"/>
+      <w:u w:val="none"/>
+    </w:rPr>
+  </w:style>
+  <w:style w:type="character" w:styleId="ListLabel15">
+    <w:name w:val="ListLabel 15"/>
+    <w:qFormat/>
+    <w:rPr>
+      <w:rFonts w:cs="OpenSymbol"/>
+      <w:u w:val="none"/>
+    </w:rPr>
+  </w:style>
+  <w:style w:type="character" w:styleId="ListLabel16">
+    <w:name w:val="ListLabel 16"/>
+    <w:qFormat/>
+    <w:rPr>
+      <w:rFonts w:cs="Wingdings"/>
+      <w:u w:val="none"/>
+    </w:rPr>
+  </w:style>
+  <w:style w:type="character" w:styleId="ListLabel17">
+    <w:name w:val="ListLabel 17"/>
+    <w:qFormat/>
+    <w:rPr>
+      <w:rFonts w:cs="Wingdings 2"/>
+      <w:u w:val="none"/>
+    </w:rPr>
+  </w:style>
+  <w:style w:type="character" w:styleId="ListLabel18">
+    <w:name w:val="ListLabel 18"/>
+    <w:qFormat/>
+    <w:rPr>
+      <w:rFonts w:cs="OpenSymbol"/>
+      <w:u w:val="none"/>
+    </w:rPr>
+  </w:style>
+  <w:style w:type="paragraph" w:styleId="Heading">
+    <w:name w:val="Heading"/>
+    <w:basedOn w:val="Normal"/>
+    <w:next w:val="TextBody"/>
+    <w:qFormat/>
+    <w:pPr>
+      <w:keepNext/>
+      <w:spacing w:before="240" w:after="120"/>
+    </w:pPr>
+    <w:rPr>
+      <w:rFonts w:ascii="Liberation Sans" w:hAnsi="Liberation Sans" w:eastAsia="Noto Sans CJK SC Regular" w:cs="FreeSans"/>
+      <w:sz w:val="28"/>
+      <w:szCs w:val="28"/>
+    </w:rPr>
+  </w:style>
+  <w:style w:type="paragraph" w:styleId="TextBody">
+    <w:name w:val="Body Text"/>
+    <w:basedOn w:val="Normal"/>
+    <w:pPr>
+      <w:spacing w:lineRule="auto" w:line="288" w:before="0" w:after="140"/>
+    </w:pPr>
+    <w:rPr/>
+  </w:style>
+  <w:style w:type="paragraph" w:styleId="List">
+    <w:name w:val="List"/>
+    <w:basedOn w:val="TextBody"/>
+    <w:pPr/>
+    <w:rPr>
+      <w:rFonts w:cs="FreeSans"/>
+    </w:rPr>
+  </w:style>
+  <w:style w:type="paragraph" w:styleId="Caption">
+    <w:name w:val="Caption"/>
+    <w:basedOn w:val="Normal"/>
+    <w:qFormat/>
+    <w:pPr>
+      <w:suppressLineNumbers/>
+      <w:spacing w:before="120" w:after="120"/>
+    </w:pPr>
+    <w:rPr>
+      <w:rFonts w:cs="FreeSans"/>
+      <w:i/>
+      <w:iCs/>
+      <w:sz w:val="24"/>
+      <w:szCs w:val="24"/>
+    </w:rPr>
+  </w:style>
+  <w:style w:type="paragraph" w:styleId="Index">
+    <w:name w:val="Index"/>
+    <w:basedOn w:val="Normal"/>
+    <w:qFormat/>
+    <w:pPr>
+      <w:suppressLineNumbers/>
+    </w:pPr>
+    <w:rPr>
+      <w:rFonts w:cs="FreeSans"/>
+    </w:rPr>
+  </w:style>
+  <w:style w:type="paragraph" w:styleId="LOnormal" w:default="1">
+    <w:name w:val="LO-normal"/>
+    <w:qFormat/>
+    <w:pPr>
+      <w:widowControl/>
+      <w:bidi w:val="0"/>
+      <w:jc w:val="left"/>
+    </w:pPr>
+    <w:rPr>
+      <w:rFonts w:ascii="Arial" w:hAnsi="Arial" w:eastAsia="Arial" w:cs="Arial"/>
+      <w:color w:val="00000A"/>
+      <w:sz w:val="22"/>
+      <w:szCs w:val="22"/>
+      <w:lang w:val="en" w:eastAsia="zh-CN" w:bidi="hi-IN"/>
     </w:rPr>
   </w:style>
   <w:style w:type="paragraph" w:styleId="Title">
     <w:name w:val="Title"/>
-    <w:basedOn w:val="Normal"/>
+    <w:basedOn w:val="LOnormal"/>
     <w:next w:val="Normal"/>
+    <w:qFormat/>
     <w:pPr>
-      <w:keepNext w:val="1"/>
-      <w:keepLines w:val="1"/>
-      <w:spacing w:after="60" w:before="0" w:lineRule="auto"/>
+      <w:keepNext/>
+      <w:keepLines/>
+      <w:spacing w:lineRule="auto" w:line="240" w:before="0" w:after="60"/>
     </w:pPr>
     <w:rPr>
       <w:sz w:val="52"/>
@@ -858,20 +1520,24 @@
   </w:style>
   <w:style w:type="paragraph" w:styleId="Subtitle">
     <w:name w:val="Subtitle"/>
-    <w:basedOn w:val="Normal"/>
+    <w:basedOn w:val="LOnormal"/>
     <w:next w:val="Normal"/>
+    <w:qFormat/>
     <w:pPr>
-      <w:keepNext w:val="1"/>
-      <w:keepLines w:val="1"/>
-      <w:spacing w:after="320" w:before="0" w:lineRule="auto"/>
+      <w:keepNext/>
+      <w:keepLines/>
+      <w:spacing w:lineRule="auto" w:line="240" w:before="0" w:after="320"/>
     </w:pPr>
     <w:rPr>
-      <w:rFonts w:ascii="Arial" w:cs="Arial" w:eastAsia="Arial" w:hAnsi="Arial"/>
-      <w:i w:val="0"/>
+      <w:rFonts w:ascii="Arial" w:hAnsi="Arial" w:eastAsia="Arial" w:cs="Arial"/>
+      <w:i w:val="false"/>
       <w:color w:val="666666"/>
       <w:sz w:val="30"/>
       <w:szCs w:val="30"/>
     </w:rPr>
+  </w:style>
+  <w:style w:type="table" w:default="1" w:styleId="TableNormal">
+    <w:name w:val="Table Normal"/>
   </w:style>
 </w:styles>
 </file>

</xml_diff>